<commit_message>
2019/04/01 19:59pm Muestra posicion actual y markets de parques
</commit_message>
<xml_diff>
--- a/documentacion/app geo.docx
+++ b/documentacion/app geo.docx
@@ -1302,6 +1302,78 @@
           </w:p>
         </w:tc>
       </w:tr>
+      <w:tr>
+        <w:trPr>
+          <w:trHeight w:val="300"/>
+        </w:trPr>
+        <w:tc>
+          <w:tcPr>
+            <w:tcW w:w="440" w:type="dxa"/>
+            <w:tcBorders>
+              <w:top w:val="single" w:sz="4" w:space="0" w:color="auto"/>
+              <w:left w:val="single" w:sz="4" w:space="0" w:color="auto"/>
+              <w:bottom w:val="single" w:sz="4" w:space="0" w:color="auto"/>
+              <w:right w:val="single" w:sz="4" w:space="0" w:color="auto"/>
+            </w:tcBorders>
+            <w:shd w:val="clear" w:color="F8CBAD" w:fill="F8CBAD"/>
+            <w:noWrap/>
+            <w:vAlign w:val="bottom"/>
+          </w:tcPr>
+          <w:p>
+            <w:pPr>
+              <w:spacing w:after="0" w:line="240" w:lineRule="auto"/>
+              <w:jc w:val="right"/>
+              <w:rPr>
+                <w:rFonts w:ascii="Calibri" w:eastAsia="Times New Roman" w:hAnsi="Calibri" w:cs="Calibri"/>
+                <w:color w:val="000000"/>
+                <w:lang w:eastAsia="es-419"/>
+              </w:rPr>
+            </w:pPr>
+            <w:bookmarkStart w:id="0" w:name="_GoBack"/>
+            <w:r>
+              <w:rPr>
+                <w:rFonts w:ascii="Calibri" w:eastAsia="Times New Roman" w:hAnsi="Calibri" w:cs="Calibri"/>
+                <w:color w:val="000000"/>
+                <w:lang w:eastAsia="es-419"/>
+              </w:rPr>
+              <w:t>6</w:t>
+            </w:r>
+          </w:p>
+        </w:tc>
+        <w:tc>
+          <w:tcPr>
+            <w:tcW w:w="5900" w:type="dxa"/>
+            <w:tcBorders>
+              <w:top w:val="single" w:sz="4" w:space="0" w:color="FFFFFF"/>
+              <w:left w:val="single" w:sz="4" w:space="0" w:color="FFFFFF"/>
+              <w:bottom w:val="single" w:sz="4" w:space="0" w:color="FFFFFF"/>
+              <w:right w:val="single" w:sz="4" w:space="0" w:color="auto"/>
+            </w:tcBorders>
+            <w:shd w:val="clear" w:color="F8CBAD" w:fill="F8CBAD"/>
+            <w:noWrap/>
+            <w:vAlign w:val="center"/>
+          </w:tcPr>
+          <w:p>
+            <w:pPr>
+              <w:spacing w:after="0" w:line="240" w:lineRule="auto"/>
+              <w:rPr>
+                <w:rFonts w:ascii="Calibri" w:eastAsia="Times New Roman" w:hAnsi="Calibri" w:cs="Calibri"/>
+                <w:color w:val="000000"/>
+                <w:lang w:val="es-MX" w:eastAsia="es-419"/>
+              </w:rPr>
+            </w:pPr>
+            <w:r>
+              <w:rPr>
+                <w:rFonts w:ascii="Calibri" w:eastAsia="Times New Roman" w:hAnsi="Calibri" w:cs="Calibri"/>
+                <w:color w:val="000000"/>
+                <w:lang w:val="es-MX" w:eastAsia="es-419"/>
+              </w:rPr>
+              <w:t>App solo funciona Online</w:t>
+            </w:r>
+          </w:p>
+        </w:tc>
+      </w:tr>
+      <w:bookmarkEnd w:id="0"/>
     </w:tbl>
     <w:p>
       <w:pPr>
@@ -1394,7 +1466,6 @@
           <w:szCs w:val="28"/>
           <w:lang w:val="es-MX"/>
         </w:rPr>
-        <w:lastRenderedPageBreak/>
         <w:t>Casos de uso.</w:t>
       </w:r>
     </w:p>
@@ -1574,8 +1645,6 @@
           <w:lang w:eastAsia="es-419"/>
         </w:rPr>
       </w:pPr>
-      <w:bookmarkStart w:id="0" w:name="_GoBack"/>
-      <w:bookmarkEnd w:id="0"/>
     </w:p>
     <w:p>
       <w:pPr>
@@ -1589,7 +1658,6 @@
           <w:noProof/>
           <w:lang w:eastAsia="es-419"/>
         </w:rPr>
-        <w:lastRenderedPageBreak/>
         <w:drawing>
           <wp:inline distT="0" distB="0" distL="0" distR="0" wp14:anchorId="44382199" wp14:editId="3B021FEC">
             <wp:extent cx="5343525" cy="3278497"/>

</xml_diff>